<commit_message>
V3 SRS, SDS, and user manual uploads
</commit_message>
<xml_diff>
--- a/Documentation/Test Plan/System_Test_Plan_NASA_Chair_V3_2023.docx
+++ b/Documentation/Test Plan/System_Test_Plan_NASA_Chair_V3_2023.docx
@@ -2721,7 +2721,7 @@
             <w:sz w:val="24"/>
             <w:szCs w:val="24"/>
           </w:rPr>
-          <w:t>11</w:t>
+          <w:t>12</w:t>
         </w:r>
         <w:r>
           <w:rPr>
@@ -3886,7 +3886,23 @@
           <w:sz w:val="22"/>
           <w:szCs w:val="22"/>
         </w:rPr>
-        <w:t xml:space="preserve">either “left”, “right”, “both”, or none. </w:t>
+        <w:t xml:space="preserve">either “left”, “right”, “both”, </w:t>
+      </w:r>
+      <w:proofErr w:type="gramStart"/>
+      <w:r>
+        <w:rPr>
+          <w:sz w:val="22"/>
+          <w:szCs w:val="22"/>
+        </w:rPr>
+        <w:t>or</w:t>
+      </w:r>
+      <w:proofErr w:type="gramEnd"/>
+      <w:r>
+        <w:rPr>
+          <w:sz w:val="22"/>
+          <w:szCs w:val="22"/>
+        </w:rPr>
+        <w:t xml:space="preserve"> none. </w:t>
       </w:r>
     </w:p>
     <w:p>
@@ -4815,7 +4831,23 @@
           <w:sz w:val="22"/>
           <w:szCs w:val="22"/>
         </w:rPr>
-        <w:t xml:space="preserve"> ramp up to the specified RPM, coast, and then lower its speed until it stops moving.</w:t>
+        <w:t xml:space="preserve"> ramp up to the specified RPM, </w:t>
+      </w:r>
+      <w:proofErr w:type="gramStart"/>
+      <w:r>
+        <w:rPr>
+          <w:sz w:val="22"/>
+          <w:szCs w:val="22"/>
+        </w:rPr>
+        <w:t>coast</w:t>
+      </w:r>
+      <w:proofErr w:type="gramEnd"/>
+      <w:r>
+        <w:rPr>
+          <w:sz w:val="22"/>
+          <w:szCs w:val="22"/>
+        </w:rPr>
+        <w:t>, and then lower its speed until it stops moving.</w:t>
       </w:r>
     </w:p>
     <w:p>
@@ -13310,8 +13342,17 @@
                 <w:sz w:val="22"/>
                 <w:szCs w:val="22"/>
               </w:rPr>
-              <w:t>will be built into the controller to shut off power to the chair if it begins to spin too fast</w:t>
-            </w:r>
+              <w:t xml:space="preserve">will be built into the controller to shut off power to the chair if it begins to spin too </w:t>
+            </w:r>
+            <w:proofErr w:type="gramStart"/>
+            <w:r>
+              <w:rPr>
+                <w:sz w:val="22"/>
+                <w:szCs w:val="22"/>
+              </w:rPr>
+              <w:t>fast</w:t>
+            </w:r>
+            <w:proofErr w:type="gramEnd"/>
           </w:p>
           <w:p>
             <w:pPr>

</xml_diff>